<commit_message>
fix explore + fix mediaplayer + add actor detail, favorite actor page
</commit_message>
<xml_diff>
--- a/doc/Base US.docx
+++ b/doc/Base US.docx
@@ -1,6 +1,6 @@
 
 <file path=word/document.xml><?xml version="1.0" encoding="utf-8"?>
-<w:document xmlns:wpc="http://schemas.microsoft.com/office/word/2010/wordprocessingCanvas" xmlns:cx="http://schemas.microsoft.com/office/drawing/2014/chartex" xmlns:cx1="http://schemas.microsoft.com/office/drawing/2015/9/8/chartex" xmlns:cx2="http://schemas.microsoft.com/office/drawing/2015/10/21/chartex" xmlns:cx3="http://schemas.microsoft.com/office/drawing/2016/5/9/chartex" xmlns:cx4="http://schemas.microsoft.com/office/drawing/2016/5/10/chartex" xmlns:cx5="http://schemas.microsoft.com/office/drawing/2016/5/11/chartex" xmlns:cx6="http://schemas.microsoft.com/office/drawing/2016/5/12/chartex" xmlns:cx7="http://schemas.microsoft.com/office/drawing/2016/5/13/chartex" xmlns:cx8="http://schemas.microsoft.com/office/drawing/2016/5/14/chartex" xmlns:mc="http://schemas.openxmlformats.org/markup-compatibility/2006" xmlns:aink="http://schemas.microsoft.com/office/drawing/2016/ink" xmlns:am3d="http://schemas.microsoft.com/office/drawing/2017/model3d" xmlns:o="urn:schemas-microsoft-com:office:office" xmlns:r="http://schemas.openxmlformats.org/officeDocument/2006/relationships" xmlns:m="http://schemas.openxmlformats.org/officeDocument/2006/math" xmlns:v="urn:schemas-microsoft-com:vml" xmlns:wp14="http://schemas.microsoft.com/office/word/2010/wordprocessingDrawing" xmlns:wp="http://schemas.openxmlformats.org/drawingml/2006/wordprocessingDrawing" xmlns:w10="urn:schemas-microsoft-com:office:word" xmlns:w="http://schemas.openxmlformats.org/wordprocessingml/2006/main" xmlns:w14="http://schemas.microsoft.com/office/word/2010/wordml" xmlns:w15="http://schemas.microsoft.com/office/word/2012/wordml" xmlns:w16cex="http://schemas.microsoft.com/office/word/2018/wordml/cex" xmlns:w16cid="http://schemas.microsoft.com/office/word/2016/wordml/cid" xmlns:w16="http://schemas.microsoft.com/office/word/2018/wordml" xmlns:w16sdtdh="http://schemas.microsoft.com/office/word/2020/wordml/sdtdatahash" xmlns:w16se="http://schemas.microsoft.com/office/word/2015/wordml/symex" xmlns:wpg="http://schemas.microsoft.com/office/word/2010/wordprocessingGroup" xmlns:wpi="http://schemas.microsoft.com/office/word/2010/wordprocessingInk" xmlns:wne="http://schemas.microsoft.com/office/word/2006/wordml" xmlns:wps="http://schemas.microsoft.com/office/word/2010/wordprocessingShape" mc:Ignorable="w14 w15 w16se w16cid w16 w16cex w16sdtdh wp14">
+<w:document xmlns:wpc="http://schemas.microsoft.com/office/word/2010/wordprocessingCanvas" xmlns:cx="http://schemas.microsoft.com/office/drawing/2014/chartex" xmlns:cx1="http://schemas.microsoft.com/office/drawing/2015/9/8/chartex" xmlns:cx2="http://schemas.microsoft.com/office/drawing/2015/10/21/chartex" xmlns:cx3="http://schemas.microsoft.com/office/drawing/2016/5/9/chartex" xmlns:cx4="http://schemas.microsoft.com/office/drawing/2016/5/10/chartex" xmlns:cx5="http://schemas.microsoft.com/office/drawing/2016/5/11/chartex" xmlns:cx6="http://schemas.microsoft.com/office/drawing/2016/5/12/chartex" xmlns:cx7="http://schemas.microsoft.com/office/drawing/2016/5/13/chartex" xmlns:cx8="http://schemas.microsoft.com/office/drawing/2016/5/14/chartex" xmlns:mc="http://schemas.openxmlformats.org/markup-compatibility/2006" xmlns:aink="http://schemas.microsoft.com/office/drawing/2016/ink" xmlns:am3d="http://schemas.microsoft.com/office/drawing/2017/model3d" xmlns:o="urn:schemas-microsoft-com:office:office" xmlns:oel="http://schemas.microsoft.com/office/2019/extlst" xmlns:r="http://schemas.openxmlformats.org/officeDocument/2006/relationships" xmlns:m="http://schemas.openxmlformats.org/officeDocument/2006/math" xmlns:v="urn:schemas-microsoft-com:vml" xmlns:wp14="http://schemas.microsoft.com/office/word/2010/wordprocessingDrawing" xmlns:wp="http://schemas.openxmlformats.org/drawingml/2006/wordprocessingDrawing" xmlns:w10="urn:schemas-microsoft-com:office:word" xmlns:w="http://schemas.openxmlformats.org/wordprocessingml/2006/main" xmlns:w14="http://schemas.microsoft.com/office/word/2010/wordml" xmlns:w15="http://schemas.microsoft.com/office/word/2012/wordml" xmlns:w16cex="http://schemas.microsoft.com/office/word/2018/wordml/cex" xmlns:w16cid="http://schemas.microsoft.com/office/word/2016/wordml/cid" xmlns:w16="http://schemas.microsoft.com/office/word/2018/wordml" xmlns:w16du="http://schemas.microsoft.com/office/word/2023/wordml/word16du" xmlns:w16sdtdh="http://schemas.microsoft.com/office/word/2020/wordml/sdtdatahash" xmlns:w16sdtfl="http://schemas.microsoft.com/office/word/2024/wordml/sdtformatlock" xmlns:w16se="http://schemas.microsoft.com/office/word/2015/wordml/symex" xmlns:wpg="http://schemas.microsoft.com/office/word/2010/wordprocessingGroup" xmlns:wpi="http://schemas.microsoft.com/office/word/2010/wordprocessingInk" xmlns:wne="http://schemas.microsoft.com/office/word/2006/wordml" xmlns:wps="http://schemas.microsoft.com/office/word/2010/wordprocessingShape" mc:Ignorable="w14 w15 w16se w16cid w16 w16cex w16sdtdh w16sdtfl w16du wp14">
   <w:body>
     <w:p>
       <w:pPr>
@@ -4922,6 +4922,9 @@
       <w:r>
         <w:t>Nút "Yêu thích" lưu diễn viên vào danh sách yêu thích</w:t>
       </w:r>
+      <w:r>
+        <w:t>/ danh sách yêu thích sẽ được hiển thị trong mục drop down của user (page actor)</w:t>
+      </w:r>
     </w:p>
     <w:p>
       <w:pPr>
@@ -5225,6 +5228,7 @@
         </w:numPr>
       </w:pPr>
       <w:r>
+        <w:lastRenderedPageBreak/>
         <w:t>Share functionality với social media links</w:t>
       </w:r>
     </w:p>
@@ -5237,7 +5241,6 @@
         </w:numPr>
       </w:pPr>
       <w:r>
-        <w:lastRenderedPageBreak/>
         <w:t>"Similar Actors" suggestions (nếu TMDB API hỗ trợ)</w:t>
       </w:r>
     </w:p>
@@ -5576,7 +5579,7 @@
 </file>
 
 <file path=word/numbering.xml><?xml version="1.0" encoding="utf-8"?>
-<w:numbering xmlns:wpc="http://schemas.microsoft.com/office/word/2010/wordprocessingCanvas" xmlns:cx="http://schemas.microsoft.com/office/drawing/2014/chartex" xmlns:cx1="http://schemas.microsoft.com/office/drawing/2015/9/8/chartex" xmlns:cx2="http://schemas.microsoft.com/office/drawing/2015/10/21/chartex" xmlns:cx3="http://schemas.microsoft.com/office/drawing/2016/5/9/chartex" xmlns:cx4="http://schemas.microsoft.com/office/drawing/2016/5/10/chartex" xmlns:cx5="http://schemas.microsoft.com/office/drawing/2016/5/11/chartex" xmlns:cx6="http://schemas.microsoft.com/office/drawing/2016/5/12/chartex" xmlns:cx7="http://schemas.microsoft.com/office/drawing/2016/5/13/chartex" xmlns:cx8="http://schemas.microsoft.com/office/drawing/2016/5/14/chartex" xmlns:mc="http://schemas.openxmlformats.org/markup-compatibility/2006" xmlns:aink="http://schemas.microsoft.com/office/drawing/2016/ink" xmlns:am3d="http://schemas.microsoft.com/office/drawing/2017/model3d" xmlns:o="urn:schemas-microsoft-com:office:office" xmlns:r="http://schemas.openxmlformats.org/officeDocument/2006/relationships" xmlns:m="http://schemas.openxmlformats.org/officeDocument/2006/math" xmlns:v="urn:schemas-microsoft-com:vml" xmlns:wp14="http://schemas.microsoft.com/office/word/2010/wordprocessingDrawing" xmlns:wp="http://schemas.openxmlformats.org/drawingml/2006/wordprocessingDrawing" xmlns:w10="urn:schemas-microsoft-com:office:word" xmlns:w="http://schemas.openxmlformats.org/wordprocessingml/2006/main" xmlns:w14="http://schemas.microsoft.com/office/word/2010/wordml" xmlns:w15="http://schemas.microsoft.com/office/word/2012/wordml" xmlns:w16cex="http://schemas.microsoft.com/office/word/2018/wordml/cex" xmlns:w16cid="http://schemas.microsoft.com/office/word/2016/wordml/cid" xmlns:w16="http://schemas.microsoft.com/office/word/2018/wordml" xmlns:w16sdtdh="http://schemas.microsoft.com/office/word/2020/wordml/sdtdatahash" xmlns:w16se="http://schemas.microsoft.com/office/word/2015/wordml/symex" xmlns:wpg="http://schemas.microsoft.com/office/word/2010/wordprocessingGroup" xmlns:wpi="http://schemas.microsoft.com/office/word/2010/wordprocessingInk" xmlns:wne="http://schemas.microsoft.com/office/word/2006/wordml" xmlns:wps="http://schemas.microsoft.com/office/word/2010/wordprocessingShape" mc:Ignorable="w14 w15 w16se w16cid w16 w16cex w16sdtdh wp14">
+<w:numbering xmlns:wpc="http://schemas.microsoft.com/office/word/2010/wordprocessingCanvas" xmlns:cx="http://schemas.microsoft.com/office/drawing/2014/chartex" xmlns:cx1="http://schemas.microsoft.com/office/drawing/2015/9/8/chartex" xmlns:cx2="http://schemas.microsoft.com/office/drawing/2015/10/21/chartex" xmlns:cx3="http://schemas.microsoft.com/office/drawing/2016/5/9/chartex" xmlns:cx4="http://schemas.microsoft.com/office/drawing/2016/5/10/chartex" xmlns:cx5="http://schemas.microsoft.com/office/drawing/2016/5/11/chartex" xmlns:cx6="http://schemas.microsoft.com/office/drawing/2016/5/12/chartex" xmlns:cx7="http://schemas.microsoft.com/office/drawing/2016/5/13/chartex" xmlns:cx8="http://schemas.microsoft.com/office/drawing/2016/5/14/chartex" xmlns:mc="http://schemas.openxmlformats.org/markup-compatibility/2006" xmlns:aink="http://schemas.microsoft.com/office/drawing/2016/ink" xmlns:am3d="http://schemas.microsoft.com/office/drawing/2017/model3d" xmlns:o="urn:schemas-microsoft-com:office:office" xmlns:oel="http://schemas.microsoft.com/office/2019/extlst" xmlns:r="http://schemas.openxmlformats.org/officeDocument/2006/relationships" xmlns:m="http://schemas.openxmlformats.org/officeDocument/2006/math" xmlns:v="urn:schemas-microsoft-com:vml" xmlns:wp14="http://schemas.microsoft.com/office/word/2010/wordprocessingDrawing" xmlns:wp="http://schemas.openxmlformats.org/drawingml/2006/wordprocessingDrawing" xmlns:w10="urn:schemas-microsoft-com:office:word" xmlns:w="http://schemas.openxmlformats.org/wordprocessingml/2006/main" xmlns:w14="http://schemas.microsoft.com/office/word/2010/wordml" xmlns:w15="http://schemas.microsoft.com/office/word/2012/wordml" xmlns:w16cex="http://schemas.microsoft.com/office/word/2018/wordml/cex" xmlns:w16cid="http://schemas.microsoft.com/office/word/2016/wordml/cid" xmlns:w16="http://schemas.microsoft.com/office/word/2018/wordml" xmlns:w16du="http://schemas.microsoft.com/office/word/2023/wordml/word16du" xmlns:w16sdtdh="http://schemas.microsoft.com/office/word/2020/wordml/sdtdatahash" xmlns:w16sdtfl="http://schemas.microsoft.com/office/word/2024/wordml/sdtformatlock" xmlns:w16se="http://schemas.microsoft.com/office/word/2015/wordml/symex" xmlns:wpg="http://schemas.microsoft.com/office/word/2010/wordprocessingGroup" xmlns:wpi="http://schemas.microsoft.com/office/word/2010/wordprocessingInk" xmlns:wne="http://schemas.microsoft.com/office/word/2006/wordml" xmlns:wps="http://schemas.microsoft.com/office/word/2010/wordprocessingShape" mc:Ignorable="w14 w15 w16se w16cid w16 w16cex w16sdtdh w16sdtfl w16du wp14">
   <w:abstractNum w:abstractNumId="0" w15:restartNumberingAfterBreak="0">
     <w:nsid w:val="026933B1"/>
     <w:multiLevelType w:val="multilevel"/>
@@ -9379,82 +9382,82 @@
       </w:rPr>
     </w:lvl>
   </w:abstractNum>
-  <w:num w:numId="1">
+  <w:num w:numId="1" w16cid:durableId="1632251366">
     <w:abstractNumId w:val="12"/>
   </w:num>
-  <w:num w:numId="2">
+  <w:num w:numId="2" w16cid:durableId="1629555398">
     <w:abstractNumId w:val="8"/>
   </w:num>
-  <w:num w:numId="3">
+  <w:num w:numId="3" w16cid:durableId="1305350432">
     <w:abstractNumId w:val="13"/>
   </w:num>
-  <w:num w:numId="4">
+  <w:num w:numId="4" w16cid:durableId="205720201">
     <w:abstractNumId w:val="17"/>
   </w:num>
-  <w:num w:numId="5">
+  <w:num w:numId="5" w16cid:durableId="597178593">
     <w:abstractNumId w:val="1"/>
   </w:num>
-  <w:num w:numId="6">
+  <w:num w:numId="6" w16cid:durableId="725376033">
     <w:abstractNumId w:val="2"/>
   </w:num>
-  <w:num w:numId="7">
+  <w:num w:numId="7" w16cid:durableId="681510118">
     <w:abstractNumId w:val="0"/>
   </w:num>
-  <w:num w:numId="8">
+  <w:num w:numId="8" w16cid:durableId="1356496316">
     <w:abstractNumId w:val="10"/>
   </w:num>
-  <w:num w:numId="9">
+  <w:num w:numId="9" w16cid:durableId="767849667">
     <w:abstractNumId w:val="25"/>
   </w:num>
-  <w:num w:numId="10">
+  <w:num w:numId="10" w16cid:durableId="34473451">
     <w:abstractNumId w:val="21"/>
   </w:num>
-  <w:num w:numId="11">
+  <w:num w:numId="11" w16cid:durableId="876047889">
     <w:abstractNumId w:val="15"/>
   </w:num>
-  <w:num w:numId="12">
+  <w:num w:numId="12" w16cid:durableId="163478790">
     <w:abstractNumId w:val="7"/>
   </w:num>
-  <w:num w:numId="13">
+  <w:num w:numId="13" w16cid:durableId="803352188">
     <w:abstractNumId w:val="19"/>
   </w:num>
-  <w:num w:numId="14">
+  <w:num w:numId="14" w16cid:durableId="1293436458">
     <w:abstractNumId w:val="6"/>
   </w:num>
-  <w:num w:numId="15">
+  <w:num w:numId="15" w16cid:durableId="349453250">
     <w:abstractNumId w:val="14"/>
   </w:num>
-  <w:num w:numId="16">
+  <w:num w:numId="16" w16cid:durableId="1671448666">
     <w:abstractNumId w:val="22"/>
   </w:num>
-  <w:num w:numId="17">
+  <w:num w:numId="17" w16cid:durableId="2127842487">
     <w:abstractNumId w:val="18"/>
   </w:num>
-  <w:num w:numId="18">
+  <w:num w:numId="18" w16cid:durableId="1466195740">
     <w:abstractNumId w:val="24"/>
   </w:num>
-  <w:num w:numId="19">
+  <w:num w:numId="19" w16cid:durableId="520171505">
     <w:abstractNumId w:val="3"/>
   </w:num>
-  <w:num w:numId="20">
+  <w:num w:numId="20" w16cid:durableId="2023896745">
     <w:abstractNumId w:val="11"/>
   </w:num>
-  <w:num w:numId="21">
+  <w:num w:numId="21" w16cid:durableId="1569153176">
     <w:abstractNumId w:val="9"/>
   </w:num>
-  <w:num w:numId="22">
+  <w:num w:numId="22" w16cid:durableId="1617171692">
     <w:abstractNumId w:val="20"/>
   </w:num>
-  <w:num w:numId="23">
+  <w:num w:numId="23" w16cid:durableId="1233275404">
     <w:abstractNumId w:val="4"/>
   </w:num>
-  <w:num w:numId="24">
+  <w:num w:numId="24" w16cid:durableId="590772174">
     <w:abstractNumId w:val="23"/>
   </w:num>
-  <w:num w:numId="25">
+  <w:num w:numId="25" w16cid:durableId="1997491924">
     <w:abstractNumId w:val="5"/>
   </w:num>
-  <w:num w:numId="26">
+  <w:num w:numId="26" w16cid:durableId="1610814140">
     <w:abstractNumId w:val="16"/>
   </w:num>
   <w:numIdMacAtCleanup w:val="25"/>
@@ -9462,7 +9465,7 @@
 </file>
 
 <file path=word/styles.xml><?xml version="1.0" encoding="utf-8"?>
-<w:styles xmlns:mc="http://schemas.openxmlformats.org/markup-compatibility/2006" xmlns:r="http://schemas.openxmlformats.org/officeDocument/2006/relationships" xmlns:w="http://schemas.openxmlformats.org/wordprocessingml/2006/main" xmlns:w14="http://schemas.microsoft.com/office/word/2010/wordml" xmlns:w15="http://schemas.microsoft.com/office/word/2012/wordml" xmlns:w16cex="http://schemas.microsoft.com/office/word/2018/wordml/cex" xmlns:w16cid="http://schemas.microsoft.com/office/word/2016/wordml/cid" xmlns:w16="http://schemas.microsoft.com/office/word/2018/wordml" xmlns:w16sdtdh="http://schemas.microsoft.com/office/word/2020/wordml/sdtdatahash" xmlns:w16se="http://schemas.microsoft.com/office/word/2015/wordml/symex" mc:Ignorable="w14 w15 w16se w16cid w16 w16cex w16sdtdh">
+<w:styles xmlns:mc="http://schemas.openxmlformats.org/markup-compatibility/2006" xmlns:r="http://schemas.openxmlformats.org/officeDocument/2006/relationships" xmlns:w="http://schemas.openxmlformats.org/wordprocessingml/2006/main" xmlns:w14="http://schemas.microsoft.com/office/word/2010/wordml" xmlns:w15="http://schemas.microsoft.com/office/word/2012/wordml" xmlns:w16cex="http://schemas.microsoft.com/office/word/2018/wordml/cex" xmlns:w16cid="http://schemas.microsoft.com/office/word/2016/wordml/cid" xmlns:w16="http://schemas.microsoft.com/office/word/2018/wordml" xmlns:w16du="http://schemas.microsoft.com/office/word/2023/wordml/word16du" xmlns:w16sdtdh="http://schemas.microsoft.com/office/word/2020/wordml/sdtdatahash" xmlns:w16sdtfl="http://schemas.microsoft.com/office/word/2024/wordml/sdtformatlock" xmlns:w16se="http://schemas.microsoft.com/office/word/2015/wordml/symex" mc:Ignorable="w14 w15 w16se w16cid w16 w16cex w16sdtdh w16sdtfl w16du">
   <w:docDefaults>
     <w:rPrDefault>
       <w:rPr>

</xml_diff>